<commit_message>
Update application with USB CDC and FPGA test state machine.
</commit_message>
<xml_diff>
--- a/02-design/Software Design Document.docx
+++ b/02-design/Software Design Document.docx
@@ -184,25 +184,32 @@
       </w:r>
       <w:proofErr w:type="spellStart"/>
       <w:r>
+        <w:t>MHz.</w:t>
+      </w:r>
+      <w:proofErr w:type="spellEnd"/>
+      <w:r>
+        <w:t xml:space="preserve"> Until I find out this application needs a faster clock, I’ll keep the input clock at 4.0 MHz and the SPI clock at 2.0 </w:t>
+      </w:r>
+      <w:proofErr w:type="spellStart"/>
+      <w:r>
         <w:t>MHz</w:t>
       </w:r>
-      <w:proofErr w:type="gramStart"/>
       <w:r>
         <w:t>.</w:t>
       </w:r>
       <w:proofErr w:type="spellEnd"/>
-      <w:r>
-        <w:t xml:space="preserve"> </w:t>
-      </w:r>
-      <w:proofErr w:type="gramEnd"/>
-      <w:r>
-        <w:t>Until I find out this application needs a faster clock, I’ll keep the input clock at 4.0 MHz and the SPI clock at 2.0 MHz</w:t>
-      </w:r>
+    </w:p>
+    <w:p>
+      <w:pPr>
+        <w:pStyle w:val="Heading1"/>
+      </w:pPr>
+      <w:r>
+        <w:t>Memory Map</w:t>
+      </w:r>
+    </w:p>
+    <w:p>
       <w:bookmarkStart w:id="0" w:name="_GoBack"/>
       <w:bookmarkEnd w:id="0"/>
-      <w:r>
-        <w:t>.</w:t>
-      </w:r>
     </w:p>
     <w:sectPr>
       <w:headerReference w:type="default" r:id="rId7"/>

</xml_diff>